<commit_message>
added movement rebuild framework
</commit_message>
<xml_diff>
--- a/Documentation/Minutes/wk5.docx
+++ b/Documentation/Minutes/wk5.docx
@@ -46,8 +46,6 @@
       <w:r>
         <w:t xml:space="preserve"> 06/03/2019</w:t>
       </w:r>
-      <w:bookmarkStart w:id="0" w:name="_GoBack"/>
-      <w:bookmarkEnd w:id="0"/>
     </w:p>
     <w:p>
       <w:r>
@@ -58,6 +56,12 @@
         <w:t>Meeting :</w:t>
       </w:r>
       <w:proofErr w:type="gramEnd"/>
+      <w:r>
+        <w:t xml:space="preserve"> 14:00</w:t>
+      </w:r>
+      <w:r>
+        <w:tab/>
+      </w:r>
     </w:p>
     <w:p>
       <w:proofErr w:type="gramStart"/>
@@ -65,16 +69,9 @@
         <w:t>Attendees:-</w:t>
       </w:r>
       <w:proofErr w:type="gramEnd"/>
-    </w:p>
-    <w:p>
-      <w:r>
-        <w:t xml:space="preserve">Apologies </w:t>
-      </w:r>
-      <w:proofErr w:type="gramStart"/>
-      <w:r>
-        <w:t>from:-</w:t>
-      </w:r>
-      <w:proofErr w:type="gramEnd"/>
+      <w:r>
+        <w:t xml:space="preserve"> Sean, Josh, Brittney, Alex</w:t>
+      </w:r>
     </w:p>
     <w:p>
       <w:pPr>
@@ -102,19 +99,38 @@
         </w:rPr>
         <w:t xml:space="preserve">  </w:t>
       </w:r>
-      <w:proofErr w:type="spellStart"/>
       <w:r>
         <w:rPr>
           <w:b/>
         </w:rPr>
-        <w:t>Postmortem</w:t>
+        <w:t>pretty great</w:t>
+      </w:r>
+    </w:p>
+    <w:p>
+      <w:proofErr w:type="spellStart"/>
+      <w:r>
+        <w:t>Wh</w:t>
       </w:r>
       <w:proofErr w:type="spellEnd"/>
       <w:r>
-        <w:rPr>
-          <w:b/>
-        </w:rPr>
-        <w:t xml:space="preserve"> of previous week</w:t>
+        <w:t xml:space="preserve">at went </w:t>
+      </w:r>
+      <w:proofErr w:type="gramStart"/>
+      <w:r>
+        <w:t>well</w:t>
+      </w:r>
+      <w:r>
+        <w:t xml:space="preserve"> :</w:t>
+      </w:r>
+      <w:proofErr w:type="gramEnd"/>
+      <w:r>
+        <w:t xml:space="preserve"> </w:t>
+      </w:r>
+      <w:r>
+        <w:t xml:space="preserve"> Really good pace, all tasks completed ahead of time</w:t>
+      </w:r>
+      <w:r>
+        <w:t xml:space="preserve"> </w:t>
       </w:r>
     </w:p>
     <w:p>
@@ -123,30 +139,17 @@
       </w:r>
       <w:proofErr w:type="gramStart"/>
       <w:r>
-        <w:t>well</w:t>
+        <w:t>badly</w:t>
       </w:r>
       <w:r>
         <w:t xml:space="preserve"> :</w:t>
       </w:r>
       <w:proofErr w:type="gramEnd"/>
       <w:r>
-        <w:t xml:space="preserve">  be specific </w:t>
-      </w:r>
-    </w:p>
-    <w:p>
-      <w:r>
-        <w:t xml:space="preserve">What went </w:t>
-      </w:r>
-      <w:proofErr w:type="gramStart"/>
-      <w:r>
-        <w:t>badly</w:t>
-      </w:r>
-      <w:r>
-        <w:t xml:space="preserve"> :</w:t>
-      </w:r>
-      <w:proofErr w:type="gramEnd"/>
-      <w:r>
-        <w:t xml:space="preserve"> be specific</w:t>
+        <w:t xml:space="preserve"> </w:t>
+      </w:r>
+      <w:r>
+        <w:t>excessive hours used</w:t>
       </w:r>
     </w:p>
     <w:p>
@@ -160,47 +163,130 @@
       </w:r>
       <w:proofErr w:type="spellEnd"/>
       <w:r>
-        <w:t xml:space="preserve"> :</w:t>
-      </w:r>
-      <w:proofErr w:type="gramEnd"/>
-      <w:r>
-        <w:t xml:space="preserve"> On any aspect of the game, either from tutors, or </w:t>
+        <w:t xml:space="preserve"> </w:t>
+      </w:r>
+      <w:r>
+        <w:t>:</w:t>
+      </w:r>
+      <w:proofErr w:type="gramEnd"/>
+      <w:r>
+        <w:t xml:space="preserve"> Possibly clearer indication of level changes, goal required.</w:t>
+      </w:r>
+    </w:p>
+    <w:p>
+      <w:r>
+        <w:t xml:space="preserve">Individual work </w:t>
+      </w:r>
+      <w:proofErr w:type="gramStart"/>
+      <w:r>
+        <w:t>completed:-</w:t>
+      </w:r>
+      <w:proofErr w:type="gramEnd"/>
+      <w:r>
+        <w:br/>
+        <w:t>All: Contributed at lest 2 hours to presentation</w:t>
+      </w:r>
+    </w:p>
+    <w:p>
+      <w:r>
+        <w:t xml:space="preserve">Brittney: completed </w:t>
+      </w:r>
+      <w:r>
+        <w:t xml:space="preserve">grounded </w:t>
+      </w:r>
+      <w:r>
+        <w:t>enemy sprite</w:t>
+      </w:r>
+      <w:r>
+        <w:br/>
+      </w:r>
+      <w:r>
+        <w:t>Josh: Completed grounded enemy movement</w:t>
+      </w:r>
+      <w:r>
+        <w:br/>
+      </w:r>
+      <w:r>
+        <w:t xml:space="preserve">Sean: World 2 </w:t>
       </w:r>
       <w:proofErr w:type="spellStart"/>
       <w:r>
-        <w:t>playtesters</w:t>
+        <w:t>tileset</w:t>
       </w:r>
       <w:proofErr w:type="spellEnd"/>
       <w:r>
-        <w:t xml:space="preserve"> etc.</w:t>
-      </w:r>
-    </w:p>
-    <w:p>
-      <w:r>
-        <w:t xml:space="preserve">Individual work </w:t>
-      </w:r>
-      <w:proofErr w:type="gramStart"/>
-      <w:r>
-        <w:t>completed:-</w:t>
-      </w:r>
-      <w:proofErr w:type="gramEnd"/>
-    </w:p>
-    <w:p>
-      <w:r>
-        <w:t>Person 1</w:t>
+        <w:t xml:space="preserve"> complete, video recorded</w:t>
       </w:r>
       <w:r>
         <w:br/>
-        <w:t>Person 2</w:t>
+      </w:r>
+      <w:r>
+        <w:t>Alex: Code changes, Made GANT chart</w:t>
+      </w:r>
+    </w:p>
+    <w:p>
+      <w:r>
+        <w:t xml:space="preserve">Item </w:t>
+      </w:r>
+      <w:proofErr w:type="gramStart"/>
+      <w:r>
+        <w:t>2:-</w:t>
+      </w:r>
+      <w:proofErr w:type="gramEnd"/>
+      <w:r>
+        <w:t xml:space="preserve">  </w:t>
+      </w:r>
+      <w:r>
+        <w:t>CODE: Begin beta (rework and debug movement, remove duplication of code elements)</w:t>
       </w:r>
       <w:r>
         <w:br/>
-        <w:t>Person 3</w:t>
+      </w:r>
+      <w:r>
+        <w:tab/>
+        <w:t>DESIGN: Stationary Enemy complete, World 3 Tiles</w:t>
+      </w:r>
+    </w:p>
+    <w:p>
+      <w:r>
+        <w:t xml:space="preserve">Tasks for the current </w:t>
+      </w:r>
+      <w:proofErr w:type="gramStart"/>
+      <w:r>
+        <w:t>week:-</w:t>
+      </w:r>
+      <w:proofErr w:type="gramEnd"/>
+    </w:p>
+    <w:p>
+      <w:r>
+        <w:t>Alex: Rework Movement</w:t>
       </w:r>
       <w:r>
         <w:br/>
-        <w:t>Person 4</w:t>
-      </w:r>
+      </w:r>
+      <w:r>
+        <w:t xml:space="preserve">Josh: </w:t>
+      </w:r>
+      <w:r>
+        <w:t>UI enhancement, Main Menu</w:t>
+      </w:r>
+      <w:r>
+        <w:br/>
+      </w:r>
+      <w:r>
+        <w:t>Brittney: Stationary Enemy from concept to asset</w:t>
+      </w:r>
+      <w:r>
+        <w:br/>
+      </w:r>
+      <w:r>
+        <w:t xml:space="preserve">Sean: World 3 </w:t>
+      </w:r>
+      <w:proofErr w:type="spellStart"/>
+      <w:r>
+        <w:t>Tileset</w:t>
+      </w:r>
+      <w:proofErr w:type="spellEnd"/>
     </w:p>
     <w:p>
       <w:r>
@@ -208,104 +294,17 @@
       </w:r>
       <w:proofErr w:type="gramStart"/>
       <w:r>
-        <w:t>2:-</w:t>
-      </w:r>
-      <w:proofErr w:type="gramEnd"/>
-      <w:r>
-        <w:t xml:space="preserve">  Overall Aim of the current weeks sprint  (What will the product look like by the end of the sprint. </w:t>
-      </w:r>
-      <w:r>
-        <w:rPr>
-          <w:b/>
-        </w:rPr>
-        <w:t xml:space="preserve">Be Specific.  We will have a </w:t>
-      </w:r>
-      <w:proofErr w:type="gramStart"/>
-      <w:r>
-        <w:rPr>
-          <w:b/>
-        </w:rPr>
-        <w:t>.....</w:t>
-      </w:r>
-      <w:proofErr w:type="gramEnd"/>
-      <w:r>
-        <w:rPr>
-          <w:b/>
-        </w:rPr>
-        <w:t>That does X and Y</w:t>
-      </w:r>
-    </w:p>
-    <w:p>
-      <w:r>
-        <w:t xml:space="preserve">Tasks for the current </w:t>
-      </w:r>
-      <w:proofErr w:type="gramStart"/>
-      <w:r>
-        <w:t>week:-</w:t>
-      </w:r>
-      <w:proofErr w:type="gramEnd"/>
-    </w:p>
-    <w:p>
-      <w:r>
-        <w:t xml:space="preserve">You need to be </w:t>
-      </w:r>
-      <w:proofErr w:type="gramStart"/>
-      <w:r>
-        <w:t>absolutely clear</w:t>
-      </w:r>
-      <w:proofErr w:type="gramEnd"/>
-      <w:r>
-        <w:t xml:space="preserve"> as a team that individual participants understand the tasks they are being asked to complete and have estimated how long it will take them to finish. No more t</w:t>
-      </w:r>
-      <w:r>
-        <w:t xml:space="preserve">han 6 hours per person per week, 3 hours in </w:t>
-      </w:r>
-      <w:proofErr w:type="gramStart"/>
-      <w:r>
-        <w:t>lab based</w:t>
-      </w:r>
-      <w:proofErr w:type="gramEnd"/>
-      <w:r>
-        <w:t xml:space="preserve"> work and 3 remotely delivered.</w:t>
-      </w:r>
-    </w:p>
-    <w:p>
-      <w:r>
-        <w:t>Person 1 tasks</w:t>
+        <w:t>3:-</w:t>
+      </w:r>
+      <w:proofErr w:type="gramEnd"/>
+      <w:r>
+        <w:t xml:space="preserve">  </w:t>
       </w:r>
       <w:r>
         <w:br/>
-        <w:t>Person 2 tasks</w:t>
-      </w:r>
-      <w:r>
-        <w:br/>
-        <w:t>Person 3 tasks</w:t>
-      </w:r>
-      <w:r>
-        <w:br/>
-        <w:t>Person 4 tasks</w:t>
-      </w:r>
-    </w:p>
-    <w:p>
-      <w:r>
-        <w:t>(These tasks to be uploaded and tracked on JIRA)</w:t>
-      </w:r>
-    </w:p>
-    <w:p/>
-    <w:p>
-      <w:r>
-        <w:t xml:space="preserve">Item </w:t>
-      </w:r>
-      <w:proofErr w:type="gramStart"/>
-      <w:r>
-        <w:t>3:-</w:t>
-      </w:r>
-      <w:proofErr w:type="gramEnd"/>
-      <w:r>
-        <w:t xml:space="preserve">  Any Other Business.</w:t>
-      </w:r>
-    </w:p>
-    <w:p/>
+        <w:t>Setting expectations, all hours to be logged, excessive hours not needed, worry about volume and progress of work over finer attention to detail. Nobody is being graded on their drawing skills.</w:t>
+      </w:r>
+    </w:p>
     <w:p>
       <w:r>
         <w:t xml:space="preserve">Meeting </w:t>
@@ -318,6 +317,9 @@
       <w:r>
         <w:t>-</w:t>
       </w:r>
+      <w:r>
+        <w:t xml:space="preserve"> 14:30</w:t>
+      </w:r>
     </w:p>
     <w:p>
       <w:r>
@@ -328,6 +330,11 @@
         <w:t>Taker:-</w:t>
       </w:r>
       <w:proofErr w:type="gramEnd"/>
+      <w:r>
+        <w:t xml:space="preserve"> Alex</w:t>
+      </w:r>
+      <w:bookmarkStart w:id="0" w:name="_GoBack"/>
+      <w:bookmarkEnd w:id="0"/>
     </w:p>
     <w:p/>
     <w:sectPr>
@@ -512,7 +519,7 @@
     <w:lsdException w:name="Table Web 2" w:semiHidden="1" w:unhideWhenUsed="1"/>
     <w:lsdException w:name="Table Web 3" w:semiHidden="1" w:unhideWhenUsed="1"/>
     <w:lsdException w:name="Balloon Text" w:semiHidden="1" w:unhideWhenUsed="1"/>
-    <w:lsdException w:name="Table Grid" w:semiHidden="1" w:uiPriority="59" w:unhideWhenUsed="1"/>
+    <w:lsdException w:name="Table Grid" w:uiPriority="59"/>
     <w:lsdException w:name="Table Theme" w:semiHidden="1" w:unhideWhenUsed="1"/>
     <w:lsdException w:name="Placeholder Text" w:semiHidden="1"/>
     <w:lsdException w:name="No Spacing" w:uiPriority="1" w:qFormat="1"/>

</xml_diff>